<commit_message>
Vehicles 2: Electric Boogaloo
- Added the No Gods, No Masters Background
- Added some vehicle base stat blocks
- Added vehicle armor
- Added vehicle weapons
- Updated vehicle rules
- Added vehicle misc mod ideas
</commit_message>
<xml_diff>
--- a/Character Creation/Backgrounds.docx
+++ b/Character Creation/Backgrounds.docx
@@ -1503,6 +1503,67 @@
         <w:rPr>
           <w:rFonts w:cs="Times New Roman"/>
         </w:rPr>
+        <w:t>*** No Gods, No Masters (Req. Super Mutant Race) ***</w:t>
+      </w:r>
+    </w:p>
+    <w:p>
+      <w:pPr>
+        <w:rPr>
+          <w:rFonts w:cs="Times New Roman"/>
+        </w:rPr>
+      </w:pPr>
+      <w:r>
+        <w:rPr>
+          <w:rFonts w:cs="Times New Roman"/>
+        </w:rPr>
+        <w:tab/>
+        <w:t xml:space="preserve">You were a Super Mutant in the Master’s army. You were once part of something unstoppable, something meant to save the future. Why did you leave? Were you like most, scattered across the Wasteland in the wake of the Master’s death? Or did you never believe in the cause to begin with? If given the chance, would you join a new Master’s army? </w:t>
+      </w:r>
+    </w:p>
+    <w:p>
+      <w:pPr>
+        <w:rPr>
+          <w:rFonts w:cs="Times New Roman"/>
+        </w:rPr>
+      </w:pPr>
+      <w:r>
+        <w:rPr>
+          <w:rFonts w:cs="Times New Roman"/>
+        </w:rPr>
+        <w:tab/>
+        <w:t xml:space="preserve">Where did you come to live? A super mutant safe haven like Jacobstown? Or did you integrate amongst ghouls and/or humans? Have your neighbors taken </w:t>
+      </w:r>
+      <w:r>
+        <w:rPr>
+          <w:rFonts w:cs="Times New Roman"/>
+        </w:rPr>
+        <w:t>well to you? Are you scorned? Or did you never settle down to begin with?</w:t>
+      </w:r>
+      <w:r>
+        <w:rPr>
+          <w:rFonts w:cs="Times New Roman"/>
+        </w:rPr>
+        <w:t xml:space="preserve"> The Master once saw himself as the bringer of a new age, The Unity. What do you see yourself as?</w:t>
+      </w:r>
+    </w:p>
+    <w:p>
+      <w:pPr>
+        <w:rPr>
+          <w:rFonts w:cs="Times New Roman"/>
+        </w:rPr>
+      </w:pPr>
+    </w:p>
+    <w:p>
+      <w:pPr>
+        <w:jc w:val="center"/>
+        <w:rPr>
+          <w:rFonts w:cs="Times New Roman"/>
+        </w:rPr>
+      </w:pPr>
+      <w:r>
+        <w:rPr>
+          <w:rFonts w:cs="Times New Roman"/>
+        </w:rPr>
         <w:t>*** Once-Great Khan ***</w:t>
       </w:r>
     </w:p>
@@ -1517,56 +1578,47 @@
         <w:rPr>
           <w:rFonts w:cs="Times New Roman"/>
         </w:rPr>
-        <w:t>The Great Khans are a glorified raider gang styling itself as a proud and mighty tribe. They exist raiding caravans, attacking the meek, and killing innocents to weak to fend them off. But most heinous of all, they primarily sustain their treasury by almost single-handedly supplying the entire Mojave chem trade, with the Fiends acting as their number 1 buyer. To outsiders, these are all reasons to hate the Khans, but to the Khans, they are simply carving out greatness from a wasteland that wants to swallow them. Besides, their almost as brutal to their own people as they are others.</w:t>
-      </w:r>
-    </w:p>
-    <w:p>
-      <w:pPr>
-        <w:ind w:firstLine="720"/>
-        <w:rPr>
-          <w:rFonts w:cs="Times New Roman"/>
-        </w:rPr>
-      </w:pPr>
-      <w:r>
-        <w:rPr>
-          <w:rFonts w:cs="Times New Roman"/>
-        </w:rPr>
+        <w:t>The Great Khans are a glorified raider gang styling itself as a proud and mighty tribe. They exist raiding caravans, attacking the meek, and killing innocents t</w:t>
+      </w:r>
+      <w:r>
+        <w:rPr>
+          <w:rFonts w:cs="Times New Roman"/>
+        </w:rPr>
+        <w:t>o</w:t>
+      </w:r>
+      <w:r>
+        <w:rPr>
+          <w:rFonts w:cs="Times New Roman"/>
+        </w:rPr>
+        <w:t>o weak to fend them off. But most heinous of all, they primarily sustain their treasury by almost single-handedly supplying the entire Mojave chem trade, with the Fiends acting as their number 1 buyer. To outsiders, these are all reasons to hate the Khans, but to the Khans, they are simply carving out greatness from a wasteland that wants to swallow them. Besides, their almost as brutal to their own people as they are others.</w:t>
+      </w:r>
+    </w:p>
+    <w:p>
+      <w:pPr>
+        <w:ind w:firstLine="720"/>
+        <w:rPr>
+          <w:rFonts w:cs="Times New Roman"/>
+        </w:rPr>
+      </w:pPr>
+      <w:r>
+        <w:rPr>
+          <w:rFonts w:cs="Times New Roman"/>
+        </w:rPr>
+        <w:lastRenderedPageBreak/>
         <w:t>You serve Papa Khan no longer, or you decided life as a Khan was best done on the road. Whatever your reasoning, you come from a ruthless upbringing and understand the necessities of survival.</w:t>
       </w:r>
     </w:p>
     <w:p>
       <w:pPr>
-        <w:ind w:firstLine="720"/>
-        <w:rPr>
-          <w:rFonts w:cs="Times New Roman"/>
-        </w:rPr>
-      </w:pPr>
-    </w:p>
-    <w:p>
-      <w:pPr>
-        <w:rPr>
-          <w:rFonts w:cs="Times New Roman"/>
-        </w:rPr>
-      </w:pPr>
-      <w:r>
-        <w:rPr>
-          <w:rFonts w:cs="Times New Roman"/>
-        </w:rPr>
-        <w:br w:type="page"/>
-      </w:r>
-    </w:p>
-    <w:p>
-      <w:pPr>
-        <w:jc w:val="center"/>
-        <w:rPr>
-          <w:rFonts w:cs="Times New Roman"/>
-        </w:rPr>
-      </w:pPr>
-      <w:r>
-        <w:rPr>
-          <w:rFonts w:cs="Times New Roman"/>
-        </w:rPr>
-        <w:lastRenderedPageBreak/>
+        <w:jc w:val="center"/>
+        <w:rPr>
+          <w:rFonts w:cs="Times New Roman"/>
+        </w:rPr>
+      </w:pPr>
+      <w:r>
+        <w:rPr>
+          <w:rFonts w:cs="Times New Roman"/>
+        </w:rPr>
         <w:t>*** Orphan of Atom ***</w:t>
       </w:r>
     </w:p>

</xml_diff>